<commit_message>
Documentation Added, and more PSS experiements
</commit_message>
<xml_diff>
--- a/Documentation/MATLAB Documentation.docx
+++ b/Documentation/MATLAB Documentation.docx
@@ -2424,6 +2424,12 @@
           <w:rFonts w:eastAsiaTheme="minorEastAsia"/>
         </w:rPr>
         <w:t>The graph is nice and smooth again, showing the smoother works perfectly and can maintain the quadratic shape of the function</w:t>
+      </w:r>
+      <w:r>
+        <w:rPr>
+          <w:rFonts w:eastAsiaTheme="minorEastAsia"/>
+        </w:rPr>
+        <w:t>.</w:t>
       </w:r>
     </w:p>
     <w:p>

</xml_diff>